<commit_message>
Final mods based on feedback from Bao.
</commit_message>
<xml_diff>
--- a/AccessIntegrity/eCash-VecnaIntegrationEstimate.v2.docx
+++ b/AccessIntegrity/eCash-VecnaIntegrationEstimate.v2.docx
@@ -244,7 +244,7 @@
         </w:rPr>
       </w:pPr>
       <w:r>
-        <w:object w:dxaOrig="14670" w:dyaOrig="10230">
+        <w:object w:dxaOrig="14670" w:dyaOrig="11040">
           <v:shapetype id="_x0000_t75" coordsize="21600,21600" o:spt="75" o:preferrelative="t" path="m@4@5l@4@11@9@11@9@5xe" filled="f" stroked="f">
             <v:stroke joinstyle="miter"/>
             <v:formulas>
@@ -264,10 +264,10 @@
             <v:path o:extrusionok="f" gradientshapeok="t" o:connecttype="rect"/>
             <o:lock v:ext="edit" aspectratio="t"/>
           </v:shapetype>
-          <v:shape id="_x0000_i1025" type="#_x0000_t75" style="width:530.5pt;height:369.5pt" o:ole="">
+          <v:shape id="_x0000_i1025" type="#_x0000_t75" style="width:516.9pt;height:389.2pt" o:ole="">
             <v:imagedata r:id="rId8" o:title=""/>
           </v:shape>
-          <o:OLEObject Type="Embed" ProgID="Visio.Drawing.15" ShapeID="_x0000_i1025" DrawAspect="Content" ObjectID="_1454412876" r:id="rId9"/>
+          <o:OLEObject Type="Embed" ProgID="Visio.Drawing.15" ShapeID="_x0000_i1025" DrawAspect="Content" ObjectID="_1454414830" r:id="rId9"/>
         </w:object>
       </w:r>
     </w:p>
@@ -1981,8 +1981,6 @@
               </w:rPr>
               <w:t xml:space="preserve">  Need to request production hardware here.</w:t>
             </w:r>
-            <w:bookmarkStart w:id="0" w:name="_GoBack"/>
-            <w:bookmarkEnd w:id="0"/>
           </w:p>
         </w:tc>
       </w:tr>
@@ -2287,6 +2285,16 @@
               </w:rPr>
               <w:t>Total</w:t>
             </w:r>
+            <w:r>
+              <w:rPr>
+                <w:b/>
+                <w:sz w:val="18"/>
+                <w:szCs w:val="18"/>
+              </w:rPr>
+              <w:t>:</w:t>
+            </w:r>
+            <w:bookmarkStart w:id="0" w:name="_GoBack"/>
+            <w:bookmarkEnd w:id="0"/>
           </w:p>
         </w:tc>
         <w:tc>
@@ -2588,6 +2596,29 @@
               </w:rPr>
               <w:t>Partner Integration</w:t>
             </w:r>
+            <w:r>
+              <w:rPr>
+                <w:sz w:val="18"/>
+                <w:szCs w:val="18"/>
+              </w:rPr>
+              <w:t xml:space="preserve"> /</w:t>
+            </w:r>
+          </w:p>
+          <w:p>
+            <w:pPr>
+              <w:widowControl w:val="0"/>
+              <w:rPr>
+                <w:sz w:val="18"/>
+                <w:szCs w:val="18"/>
+              </w:rPr>
+            </w:pPr>
+            <w:r>
+              <w:rPr>
+                <w:sz w:val="18"/>
+                <w:szCs w:val="18"/>
+              </w:rPr>
+              <w:t>Production</w:t>
+            </w:r>
           </w:p>
         </w:tc>
         <w:tc>
@@ -2616,7 +2647,23 @@
                 <w:szCs w:val="18"/>
                 <w:highlight w:val="white"/>
               </w:rPr>
-              <w:t>Certificates (2)</w:t>
+              <w:t>Certificates (</w:t>
+            </w:r>
+            <w:r>
+              <w:rPr>
+                <w:sz w:val="18"/>
+                <w:szCs w:val="18"/>
+                <w:highlight w:val="white"/>
+              </w:rPr>
+              <w:t>2/1</w:t>
+            </w:r>
+            <w:r>
+              <w:rPr>
+                <w:sz w:val="18"/>
+                <w:szCs w:val="18"/>
+                <w:highlight w:val="white"/>
+              </w:rPr>
+              <w:t>)</w:t>
             </w:r>
           </w:p>
         </w:tc>
@@ -2737,7 +2784,7 @@
                 <w:sz w:val="18"/>
                 <w:szCs w:val="18"/>
               </w:rPr>
-              <w:t>Partner Integration</w:t>
+              <w:t>Production</w:t>
             </w:r>
           </w:p>
         </w:tc>
@@ -2766,7 +2813,7 @@
                 <w:szCs w:val="18"/>
                 <w:highlight w:val="white"/>
               </w:rPr>
-              <w:t>1 Node Server - 2 core, 4GB</w:t>
+              <w:t xml:space="preserve">2 </w:t>
             </w:r>
             <w:r>
               <w:rPr>
@@ -2774,7 +2821,22 @@
                 <w:szCs w:val="18"/>
                 <w:highlight w:val="white"/>
               </w:rPr>
+              <w:t>Node Servers - each 2 core, 4GB</w:t>
+            </w:r>
+            <w:r>
+              <w:rPr>
+                <w:sz w:val="18"/>
+                <w:szCs w:val="18"/>
+                <w:highlight w:val="white"/>
+              </w:rPr>
               <w:t xml:space="preserve"> ram</w:t>
+            </w:r>
+            <w:r>
+              <w:rPr>
+                <w:sz w:val="18"/>
+                <w:szCs w:val="18"/>
+              </w:rPr>
+              <w:t xml:space="preserve">  ($6,500 - $8,500/server)</w:t>
             </w:r>
           </w:p>
         </w:tc>
@@ -2802,7 +2864,7 @@
                 <w:sz w:val="18"/>
                 <w:szCs w:val="18"/>
               </w:rPr>
-              <w:t>Yes</w:t>
+              <w:t>No</w:t>
             </w:r>
           </w:p>
         </w:tc>
@@ -2830,7 +2892,7 @@
                 <w:sz w:val="18"/>
                 <w:szCs w:val="18"/>
               </w:rPr>
-              <w:t>Yes</w:t>
+              <w:t>No</w:t>
             </w:r>
           </w:p>
         </w:tc>
@@ -2859,7 +2921,7 @@
                 <w:sz w:val="18"/>
                 <w:szCs w:val="18"/>
               </w:rPr>
-              <w:t>$ 0.00</w:t>
+              <w:t>$ 17,000.00</w:t>
             </w:r>
           </w:p>
         </w:tc>
@@ -2909,16 +2971,14 @@
               <w:rPr>
                 <w:sz w:val="18"/>
                 <w:szCs w:val="18"/>
-                <w:highlight w:val="white"/>
-              </w:rPr>
-            </w:pPr>
-            <w:r>
-              <w:rPr>
-                <w:sz w:val="18"/>
-                <w:szCs w:val="18"/>
-                <w:highlight w:val="white"/>
-              </w:rPr>
-              <w:t>Certificate (1)</w:t>
+              </w:rPr>
+            </w:pPr>
+            <w:r>
+              <w:rPr>
+                <w:sz w:val="18"/>
+                <w:szCs w:val="18"/>
+              </w:rPr>
+              <w:t>2 App Servers – each 2 core, 4GB ram ($6,500 - $8,500/server)</w:t>
             </w:r>
           </w:p>
         </w:tc>
@@ -3003,14 +3063,7 @@
                 <w:sz w:val="18"/>
                 <w:szCs w:val="18"/>
               </w:rPr>
-              <w:t xml:space="preserve">$ </w:t>
-            </w:r>
-            <w:r>
-              <w:rPr>
-                <w:sz w:val="18"/>
-                <w:szCs w:val="18"/>
-              </w:rPr>
-              <w:t>0.00</w:t>
+              <w:t>$17,000.00</w:t>
             </w:r>
           </w:p>
         </w:tc>
@@ -3034,13 +3087,6 @@
                 <w:szCs w:val="18"/>
               </w:rPr>
             </w:pPr>
-            <w:r>
-              <w:rPr>
-                <w:sz w:val="18"/>
-                <w:szCs w:val="18"/>
-              </w:rPr>
-              <w:t>Production</w:t>
-            </w:r>
           </w:p>
         </w:tc>
         <w:tc>
@@ -3062,37 +3108,6 @@
                 <w:szCs w:val="18"/>
               </w:rPr>
             </w:pPr>
-            <w:r>
-              <w:rPr>
-                <w:sz w:val="18"/>
-                <w:szCs w:val="18"/>
-                <w:highlight w:val="white"/>
-              </w:rPr>
-              <w:t xml:space="preserve">2 </w:t>
-            </w:r>
-            <w:r>
-              <w:rPr>
-                <w:sz w:val="18"/>
-                <w:szCs w:val="18"/>
-                <w:highlight w:val="white"/>
-              </w:rPr>
-              <w:t>Node Servers - each 2 core, 4GB</w:t>
-            </w:r>
-            <w:r>
-              <w:rPr>
-                <w:sz w:val="18"/>
-                <w:szCs w:val="18"/>
-                <w:highlight w:val="white"/>
-              </w:rPr>
-              <w:t xml:space="preserve"> ram</w:t>
-            </w:r>
-            <w:r>
-              <w:rPr>
-                <w:sz w:val="18"/>
-                <w:szCs w:val="18"/>
-              </w:rPr>
-              <w:t xml:space="preserve">  ($6,500 - $8,500/server)</w:t>
-            </w:r>
           </w:p>
         </w:tc>
         <w:tc>
@@ -3114,13 +3129,6 @@
                 <w:szCs w:val="18"/>
               </w:rPr>
             </w:pPr>
-            <w:r>
-              <w:rPr>
-                <w:sz w:val="18"/>
-                <w:szCs w:val="18"/>
-              </w:rPr>
-              <w:t>No</w:t>
-            </w:r>
           </w:p>
         </w:tc>
         <w:tc>
@@ -3144,10 +3152,11 @@
             </w:pPr>
             <w:r>
               <w:rPr>
-                <w:sz w:val="18"/>
-                <w:szCs w:val="18"/>
-              </w:rPr>
-              <w:t>No</w:t>
+                <w:b/>
+                <w:sz w:val="18"/>
+                <w:szCs w:val="18"/>
+              </w:rPr>
+              <w:t>Total Cost:</w:t>
             </w:r>
           </w:p>
         </w:tc>
@@ -3173,133 +3182,27 @@
             </w:pPr>
             <w:r>
               <w:rPr>
-                <w:sz w:val="18"/>
-                <w:szCs w:val="18"/>
-              </w:rPr>
-              <w:t>$ 17,000.00</w:t>
-            </w:r>
-          </w:p>
-        </w:tc>
-      </w:tr>
-      <w:tr>
-        <w:tc>
-          <w:tcPr>
-            <w:tcW w:w="1800" w:type="dxa"/>
-            <w:tcMar>
-              <w:top w:w="100" w:type="dxa"/>
-              <w:left w:w="40" w:type="dxa"/>
-              <w:bottom w:w="100" w:type="dxa"/>
-              <w:right w:w="40" w:type="dxa"/>
-            </w:tcMar>
-          </w:tcPr>
-          <w:p>
-            <w:pPr>
-              <w:widowControl w:val="0"/>
-              <w:rPr>
-                <w:sz w:val="18"/>
-                <w:szCs w:val="18"/>
-              </w:rPr>
-            </w:pPr>
-          </w:p>
-        </w:tc>
-        <w:tc>
-          <w:tcPr>
-            <w:tcW w:w="5320" w:type="dxa"/>
-            <w:shd w:val="clear" w:color="auto" w:fill="FFFFFF"/>
-            <w:tcMar>
-              <w:top w:w="100" w:type="dxa"/>
-              <w:left w:w="40" w:type="dxa"/>
-              <w:bottom w:w="100" w:type="dxa"/>
-              <w:right w:w="40" w:type="dxa"/>
-            </w:tcMar>
-          </w:tcPr>
-          <w:p>
-            <w:pPr>
-              <w:widowControl w:val="0"/>
-              <w:rPr>
-                <w:sz w:val="18"/>
-                <w:szCs w:val="18"/>
-              </w:rPr>
-            </w:pPr>
-          </w:p>
-        </w:tc>
-        <w:tc>
-          <w:tcPr>
-            <w:tcW w:w="1080" w:type="dxa"/>
-            <w:shd w:val="clear" w:color="auto" w:fill="FFFFFF"/>
-            <w:tcMar>
-              <w:top w:w="100" w:type="dxa"/>
-              <w:left w:w="40" w:type="dxa"/>
-              <w:bottom w:w="100" w:type="dxa"/>
-              <w:right w:w="40" w:type="dxa"/>
-            </w:tcMar>
-          </w:tcPr>
-          <w:p>
-            <w:pPr>
-              <w:widowControl w:val="0"/>
-              <w:rPr>
-                <w:sz w:val="18"/>
-                <w:szCs w:val="18"/>
-              </w:rPr>
-            </w:pPr>
-          </w:p>
-        </w:tc>
-        <w:tc>
-          <w:tcPr>
-            <w:tcW w:w="1170" w:type="dxa"/>
-            <w:shd w:val="clear" w:color="auto" w:fill="FFFFFF"/>
-            <w:tcMar>
-              <w:top w:w="100" w:type="dxa"/>
-              <w:left w:w="40" w:type="dxa"/>
-              <w:bottom w:w="100" w:type="dxa"/>
-              <w:right w:w="40" w:type="dxa"/>
-            </w:tcMar>
-          </w:tcPr>
-          <w:p>
-            <w:pPr>
-              <w:widowControl w:val="0"/>
-              <w:rPr>
-                <w:sz w:val="18"/>
-                <w:szCs w:val="18"/>
-              </w:rPr>
-            </w:pPr>
-            <w:r>
-              <w:rPr>
                 <w:b/>
                 <w:sz w:val="18"/>
                 <w:szCs w:val="18"/>
               </w:rPr>
-              <w:t>Total Cost:</w:t>
-            </w:r>
-          </w:p>
-        </w:tc>
-        <w:tc>
-          <w:tcPr>
-            <w:tcW w:w="1260" w:type="dxa"/>
-            <w:shd w:val="clear" w:color="auto" w:fill="FFFFFF"/>
-            <w:tcMar>
-              <w:top w:w="100" w:type="dxa"/>
-              <w:left w:w="40" w:type="dxa"/>
-              <w:bottom w:w="100" w:type="dxa"/>
-              <w:right w:w="40" w:type="dxa"/>
-            </w:tcMar>
-          </w:tcPr>
-          <w:p>
-            <w:pPr>
-              <w:widowControl w:val="0"/>
-              <w:jc w:val="right"/>
-              <w:rPr>
-                <w:sz w:val="18"/>
-                <w:szCs w:val="18"/>
-              </w:rPr>
-            </w:pPr>
+              <w:t xml:space="preserve">$ </w:t>
+            </w:r>
             <w:r>
               <w:rPr>
                 <w:b/>
                 <w:sz w:val="18"/>
                 <w:szCs w:val="18"/>
               </w:rPr>
-              <w:t>$ 17,000.00</w:t>
+              <w:t>34</w:t>
+            </w:r>
+            <w:r>
+              <w:rPr>
+                <w:b/>
+                <w:sz w:val="18"/>
+                <w:szCs w:val="18"/>
+              </w:rPr>
+              <w:t>,000.00</w:t>
             </w:r>
           </w:p>
         </w:tc>
@@ -3368,17 +3271,47 @@
           <w:sz w:val="18"/>
           <w:szCs w:val="18"/>
         </w:rPr>
-        <w:t xml:space="preserve">We are going to create a new version of the </w:t>
+        <w:t>We are going to creat</w:t>
       </w:r>
-      <w:proofErr w:type="spellStart"/>
       <w:r>
         <w:rPr>
           <w:sz w:val="18"/>
           <w:szCs w:val="18"/>
         </w:rPr>
-        <w:t>ProcessCCPayment</w:t>
+        <w:t xml:space="preserve">e a new version of the </w:t>
+      </w:r>
+      <w:proofErr w:type="spellStart"/>
+      <w:proofErr w:type="gramStart"/>
+      <w:r>
+        <w:rPr>
+          <w:sz w:val="18"/>
+          <w:szCs w:val="18"/>
+        </w:rPr>
+        <w:t>ProcessCreditCard</w:t>
+      </w:r>
+      <w:r>
+        <w:rPr>
+          <w:sz w:val="18"/>
+          <w:szCs w:val="18"/>
+        </w:rPr>
+        <w:t>Payment</w:t>
       </w:r>
       <w:proofErr w:type="spellEnd"/>
+      <w:r>
+        <w:rPr>
+          <w:sz w:val="18"/>
+          <w:szCs w:val="18"/>
+        </w:rPr>
+        <w:t>(</w:t>
+      </w:r>
+      <w:proofErr w:type="gramEnd"/>
+      <w:r>
+        <w:rPr>
+          <w:sz w:val="18"/>
+          <w:szCs w:val="18"/>
+        </w:rPr>
+        <w:t>)</w:t>
+      </w:r>
       <w:r>
         <w:rPr>
           <w:sz w:val="18"/>

</xml_diff>

<commit_message>
Updated the estimate for Vecna
</commit_message>
<xml_diff>
--- a/AccessIntegrity/eCash-VecnaIntegrationEstimate.v2.docx
+++ b/AccessIntegrity/eCash-VecnaIntegrationEstimate.v2.docx
@@ -267,18 +267,9 @@
           <v:shape id="_x0000_i1025" type="#_x0000_t75" style="width:516.9pt;height:389.2pt" o:ole="">
             <v:imagedata r:id="rId8" o:title=""/>
           </v:shape>
-          <o:OLEObject Type="Embed" ProgID="Visio.Drawing.15" ShapeID="_x0000_i1025" DrawAspect="Content" ObjectID="_1454414830" r:id="rId9"/>
+          <o:OLEObject Type="Embed" ProgID="Visio.Drawing.15" ShapeID="_x0000_i1025" DrawAspect="Content" ObjectID="_1454416746" r:id="rId9"/>
         </w:object>
       </w:r>
-    </w:p>
-    <w:p>
-      <w:pPr>
-        <w:widowControl w:val="0"/>
-        <w:rPr>
-          <w:sz w:val="18"/>
-          <w:szCs w:val="18"/>
-        </w:rPr>
-      </w:pPr>
     </w:p>
     <w:p>
       <w:pPr>
@@ -598,6 +589,47 @@
                 <w:sz w:val="18"/>
                 <w:szCs w:val="18"/>
               </w:rPr>
+              <w:t xml:space="preserve">Add monitoring for </w:t>
+            </w:r>
+            <w:proofErr w:type="spellStart"/>
+            <w:r>
+              <w:rPr>
+                <w:sz w:val="18"/>
+                <w:szCs w:val="18"/>
+              </w:rPr>
+              <w:t>Zirmed</w:t>
+            </w:r>
+            <w:proofErr w:type="spellEnd"/>
+            <w:r>
+              <w:rPr>
+                <w:sz w:val="18"/>
+                <w:szCs w:val="18"/>
+              </w:rPr>
+              <w:t xml:space="preserve"> and eCash overall (average response)</w:t>
+            </w:r>
+            <w:bookmarkStart w:id="0" w:name="_GoBack"/>
+            <w:bookmarkEnd w:id="0"/>
+          </w:p>
+          <w:p>
+            <w:pPr>
+              <w:widowControl w:val="0"/>
+              <w:numPr>
+                <w:ilvl w:val="0"/>
+                <w:numId w:val="2"/>
+              </w:numPr>
+              <w:spacing w:line="240" w:lineRule="auto"/>
+              <w:ind w:hanging="359"/>
+              <w:contextualSpacing/>
+              <w:rPr>
+                <w:sz w:val="18"/>
+                <w:szCs w:val="18"/>
+              </w:rPr>
+            </w:pPr>
+            <w:r>
+              <w:rPr>
+                <w:sz w:val="18"/>
+                <w:szCs w:val="18"/>
+              </w:rPr>
               <w:t>Performance – need to do research and/or some load testing</w:t>
             </w:r>
           </w:p>
@@ -2293,8 +2325,6 @@
               </w:rPr>
               <w:t>:</w:t>
             </w:r>
-            <w:bookmarkStart w:id="0" w:name="_GoBack"/>
-            <w:bookmarkEnd w:id="0"/>
           </w:p>
         </w:tc>
         <w:tc>
@@ -6387,7 +6417,7 @@
   <a:extraClrSchemeLst/>
   <a:extLst>
     <a:ext uri="{05A4C25C-085E-4340-85A3-A5531E510DB2}">
-      <thm15:themeFamily xmlns="" xmlns:thm15="http://schemas.microsoft.com/office/thememl/2012/main" name="Office Theme" id="{62F939B6-93AF-4DB8-9C6B-D6C7DFDC589F}" vid="{4A3C46E8-61CC-4603-A589-7422A47A8E4A}"/>
+      <thm15:themeFamily xmlns:thm15="http://schemas.microsoft.com/office/thememl/2012/main" xmlns="" name="Office Theme" id="{62F939B6-93AF-4DB8-9C6B-D6C7DFDC589F}" vid="{4A3C46E8-61CC-4603-A589-7422A47A8E4A}"/>
     </a:ext>
   </a:extLst>
 </a:theme>

</xml_diff>